<commit_message>
Level Design Part 3
</commit_message>
<xml_diff>
--- a/сцен.docx
+++ b/сцен.docx
@@ -12,6 +12,9 @@
       <w:r>
         <w:t>енарий</w:t>
       </w:r>
+      <w:r>
+        <w:t xml:space="preserve"> (Перепутье)</w:t>
+      </w:r>
     </w:p>
     <w:p>
       <w:pPr>
@@ -24,13 +27,40 @@
         <w:t>[</w:t>
       </w:r>
       <w:r>
-        <w:t>фича 1</w:t>
+        <w:rPr>
+          <w:lang w:val="en-US"/>
+        </w:rPr>
+        <w:t>Bad</w:t>
+      </w:r>
+      <w:r>
+        <w:t xml:space="preserve"> </w:t>
+      </w:r>
+      <w:r>
+        <w:rPr>
+          <w:lang w:val="en-US"/>
+        </w:rPr>
+        <w:t>End</w:t>
       </w:r>
       <w:r>
         <w:t>]</w:t>
       </w:r>
       <w:r>
-        <w:t xml:space="preserve">. Спереди коридора стоит дверь. Справа от двери стоит стойка и листом бумаги. Игрок подходит к нему, появляется подсказка: нажмите </w:t>
+        <w:t>. Спереди коридора стоит дверь. Справа от двери стоит стойка и листом бумаги</w:t>
+      </w:r>
+      <w:r>
+        <w:t xml:space="preserve"> (</w:t>
+      </w:r>
+      <w:r>
+        <w:rPr>
+          <w:highlight w:val="green"/>
+        </w:rPr>
+        <w:t>в итоге, с книгой</w:t>
+      </w:r>
+      <w:r>
+        <w:t>)</w:t>
+      </w:r>
+      <w:r>
+        <w:t xml:space="preserve">. Игрок подходит к нему, появляется подсказка: нажмите </w:t>
       </w:r>
       <w:r>
         <w:rPr>
@@ -42,7 +72,22 @@
         <w:t xml:space="preserve"> чтобы взаимодействовать. Когда </w:t>
       </w:r>
       <w:r>
-        <w:t xml:space="preserve">игрок взаимодействует с ней, появляется окно, в которое он может ввести текст. После этого, на стене слева появляется надпись. После того, когда игрок посмотрит не нее, появляется кнопка справа от двери синего цвета. </w:t>
+        <w:t>игрок взаимодействует с ней, появляется окно, в которое он может ввести текст. После этого, на стене слева появляется надпись. После того, когда игрок посмотрит не нее, появляется кнопка справа от двери синего цвета</w:t>
+      </w:r>
+      <w:r>
+        <w:t xml:space="preserve"> (</w:t>
+      </w:r>
+      <w:r>
+        <w:rPr>
+          <w:highlight w:val="green"/>
+        </w:rPr>
+        <w:t>в итоге, кнопка есть с самого начала, но она неактивна (красная). При внесении пользователем текста она становиться активной (зеленая)</w:t>
+      </w:r>
+      <w:r>
+        <w:t>)</w:t>
+      </w:r>
+      <w:r>
+        <w:t>.</w:t>
       </w:r>
     </w:p>
     <w:p>
@@ -120,11 +165,9 @@
       <w:r>
         <w:t xml:space="preserve">появится лестница наверх за три двери. В эту дверь можно будет войти только подойдя к ней с определенной стороны и подпрыгнув (на </w:t>
       </w:r>
-      <w:proofErr w:type="spellStart"/>
-      <w:r>
-        <w:t>ентер</w:t>
-      </w:r>
-      <w:proofErr w:type="spellEnd"/>
+      <w:r>
+        <w:t>пробел</w:t>
+      </w:r>
       <w:r>
         <w:t>, игроку об этом сказано не будет).</w:t>
       </w:r>
@@ -134,6 +177,7 @@
         <w:pStyle w:val="a5"/>
       </w:pPr>
       <w:r>
+        <w:lastRenderedPageBreak/>
         <w:t>Когда игрок поднимется по лестнице</w:t>
       </w:r>
       <w:r>
@@ -152,14 +196,13 @@
         <w:t xml:space="preserve"> </w:t>
       </w:r>
       <w:r>
-        <w:t xml:space="preserve">(но при этом, если он </w:t>
-      </w:r>
-      <w:r>
-        <w:lastRenderedPageBreak/>
-        <w:t>спустится и откроет одну из трех дверей, то за ней будет комната</w:t>
+        <w:t>(но при этом, если он спустится и откроет одну из трех дверей, то за ней будет комната</w:t>
       </w:r>
       <w:r>
         <w:t>, если он снова поднимется по лестнице, комнаты не будет</w:t>
+      </w:r>
+      <w:r>
+        <w:t xml:space="preserve"> и т.д.</w:t>
       </w:r>
       <w:r>
         <w:t>)</w:t>
@@ -260,6 +303,109 @@
       <w:r>
         <w:t>.</w:t>
       </w:r>
+    </w:p>
+    <w:p>
+      <w:pPr>
+        <w:pStyle w:val="a5"/>
+      </w:pPr>
+    </w:p>
+    <w:p>
+      <w:pPr>
+        <w:pStyle w:val="a5"/>
+      </w:pPr>
+    </w:p>
+    <w:p>
+      <w:pPr>
+        <w:pStyle w:val="a5"/>
+      </w:pPr>
+    </w:p>
+    <w:p>
+      <w:pPr>
+        <w:pStyle w:val="a5"/>
+      </w:pPr>
+    </w:p>
+    <w:p>
+      <w:pPr>
+        <w:pStyle w:val="a5"/>
+      </w:pPr>
+      <w:r>
+        <w:t>(за комнатой дверь, входит в первую дверь, кнопки меняют цвет, когда цвет поменяют все, то дверь посреди комнаты, лестница в небо с входом только со стороны двери, ответвление перед финальной дверью, 3 концовки (включая одну псевдо))</w:t>
+      </w:r>
+    </w:p>
+    <w:p>
+      <w:pPr>
+        <w:pStyle w:val="a5"/>
+      </w:pPr>
+    </w:p>
+    <w:p>
+      <w:pPr>
+        <w:pStyle w:val="a5"/>
+      </w:pPr>
+    </w:p>
+    <w:p>
+      <w:pPr>
+        <w:pStyle w:val="a5"/>
+      </w:pPr>
+      <w:r>
+        <w:t>Мысли про картины в последней комнате (их суть)</w:t>
+      </w:r>
+    </w:p>
+    <w:p>
+      <w:pPr>
+        <w:pStyle w:val="a5"/>
+      </w:pPr>
+      <w:r>
+        <w:t>Мысли</w:t>
+      </w:r>
+      <w:r>
+        <w:t xml:space="preserve"> (</w:t>
+      </w:r>
+      <w:r>
+        <w:t>условный мозг с потоком нейтронов</w:t>
+      </w:r>
+      <w:r>
+        <w:t>)</w:t>
+      </w:r>
+    </w:p>
+    <w:p>
+      <w:pPr>
+        <w:pStyle w:val="a5"/>
+      </w:pPr>
+      <w:r>
+        <w:t>Абстрактные картины (уже скачано)</w:t>
+      </w:r>
+    </w:p>
+    <w:p>
+      <w:pPr>
+        <w:pStyle w:val="a5"/>
+      </w:pPr>
+      <w:r>
+        <w:t>Нечто почти законченное</w:t>
+      </w:r>
+      <w:r>
+        <w:t xml:space="preserve"> (или законченное)</w:t>
+      </w:r>
+    </w:p>
+    <w:p>
+      <w:pPr>
+        <w:pStyle w:val="a5"/>
+      </w:pPr>
+    </w:p>
+    <w:p>
+      <w:pPr>
+        <w:pStyle w:val="a5"/>
+      </w:pPr>
+      <w:r>
+        <w:t>Мысли про лестницу вверх</w:t>
+      </w:r>
+    </w:p>
+    <w:p>
+      <w:pPr>
+        <w:pStyle w:val="a5"/>
+      </w:pPr>
+      <w:r>
+        <w:t>Там дерево с плодами</w:t>
+      </w:r>
       <w:bookmarkStart w:id="0" w:name="_GoBack"/>
       <w:bookmarkEnd w:id="0"/>
     </w:p>
@@ -277,19 +423,27 @@
       <w:pPr>
         <w:pStyle w:val="a5"/>
       </w:pPr>
-    </w:p>
-    <w:p>
-      <w:pPr>
-        <w:pStyle w:val="a5"/>
-      </w:pPr>
-    </w:p>
-    <w:p>
-      <w:pPr>
-        <w:pStyle w:val="a5"/>
-      </w:pPr>
-      <w:r>
-        <w:t>(за комнатой дверь, входит в первую дверь, кнопки меняют цвет, когда цвет поменяют все, то дверь посреди комнаты, лестница в небо с входом только со стороны двери, ответвление перед финальной дверью, 3 концовки (включая одну псевдо))</w:t>
-      </w:r>
+      <w:r>
+        <w:t>Иное</w:t>
+      </w:r>
+    </w:p>
+    <w:p>
+      <w:pPr>
+        <w:pStyle w:val="a5"/>
+      </w:pPr>
+      <w:r>
+        <w:t>Так и не увидел мир новой мысли</w:t>
+      </w:r>
+    </w:p>
+    <w:p>
+      <w:pPr>
+        <w:pStyle w:val="a5"/>
+      </w:pPr>
+    </w:p>
+    <w:p>
+      <w:pPr>
+        <w:pStyle w:val="a5"/>
+      </w:pPr>
     </w:p>
     <w:sectPr>
       <w:pgSz w:w="11906" w:h="16838"/>

</xml_diff>